<commit_message>
integration of the documentation2
</commit_message>
<xml_diff>
--- a/Qt 4.docx
+++ b/Qt 4.docx
@@ -9,6 +9,12 @@
     </w:p>
     <w:p>
       <w:r>
+        <w:br w:type="page"/>
+      </w:r>
+    </w:p>
+    <w:p>
+      <w:r>
+        <w:lastRenderedPageBreak/>
         <w:t>Einführung</w:t>
       </w:r>
     </w:p>
@@ -126,6 +132,298 @@
       </w:r>
       <w:r>
         <w:t>.</w:t>
+      </w:r>
+    </w:p>
+    <w:p>
+      <w:pPr>
+        <w:pStyle w:val="Listenabsatz"/>
+        <w:numPr>
+          <w:ilvl w:val="0"/>
+          <w:numId w:val="1"/>
+        </w:numPr>
+        <w:jc w:val="both"/>
+      </w:pPr>
+      <w:r>
+        <w:t>Qt 4.7</w:t>
+      </w:r>
+    </w:p>
+    <w:p>
+      <w:pPr>
+        <w:pStyle w:val="Listenabsatz"/>
+        <w:numPr>
+          <w:ilvl w:val="0"/>
+          <w:numId w:val="2"/>
+        </w:numPr>
+        <w:jc w:val="both"/>
+      </w:pPr>
+      <w:r>
+        <w:t>Einführung</w:t>
+      </w:r>
+    </w:p>
+    <w:p>
+      <w:pPr>
+        <w:jc w:val="both"/>
+      </w:pPr>
+      <w:r>
+        <w:t xml:space="preserve">Qt ist eine ist eine </w:t>
+      </w:r>
+      <w:hyperlink r:id="rId6" w:tooltip="C++" w:history="1">
+        <w:r>
+          <w:t>C++</w:t>
+        </w:r>
+      </w:hyperlink>
+      <w:r>
+        <w:t>-</w:t>
+      </w:r>
+      <w:hyperlink r:id="rId7" w:tooltip="Klassenbibliothek" w:history="1">
+        <w:r>
+          <w:t>Klassenbibliothek</w:t>
+        </w:r>
+      </w:hyperlink>
+      <w:r>
+        <w:t xml:space="preserve"> für die plattformübergreifende Programmierung </w:t>
+      </w:r>
+      <w:hyperlink r:id="rId8" w:tooltip="Grafische Benutzeroberfläche" w:history="1">
+        <w:r>
+          <w:t>grafischer Benutzeroberflächen</w:t>
+        </w:r>
+      </w:hyperlink>
+      <w:r>
+        <w:t xml:space="preserve">. Sie wurde von dem norwegischen Unternehmen </w:t>
+      </w:r>
+      <w:proofErr w:type="spellStart"/>
+      <w:r>
+        <w:rPr>
+          <w:i/>
+          <w:iCs/>
+        </w:rPr>
+        <w:t>Trolltech</w:t>
+      </w:r>
+      <w:proofErr w:type="spellEnd"/>
+      <w:r>
+        <w:t xml:space="preserve"> (ehemals </w:t>
+      </w:r>
+      <w:r>
+        <w:rPr>
+          <w:i/>
+          <w:iCs/>
+        </w:rPr>
+        <w:t>Quasar Technologies</w:t>
+      </w:r>
+      <w:r>
+        <w:t>) entwickelt, das von Nokia Anfang 2008 angekauft wurde</w:t>
+      </w:r>
+      <w:r>
+        <w:t>. Mithilfe von Qt kann man zum Beispiel Anwendungen so</w:t>
+      </w:r>
+      <w:r>
+        <w:t>wohl für mobile Betriebssysteme</w:t>
+      </w:r>
+      <w:r>
+        <w:t xml:space="preserve"> wie </w:t>
+      </w:r>
+      <w:proofErr w:type="spellStart"/>
+      <w:r>
+        <w:t>Symbian</w:t>
+      </w:r>
+      <w:proofErr w:type="spellEnd"/>
+      <w:r>
+        <w:t xml:space="preserve">, </w:t>
+      </w:r>
+      <w:proofErr w:type="spellStart"/>
+      <w:r>
+        <w:t>Maemo</w:t>
+      </w:r>
+      <w:proofErr w:type="spellEnd"/>
+      <w:r>
+        <w:t xml:space="preserve"> und </w:t>
+      </w:r>
+      <w:proofErr w:type="spellStart"/>
+      <w:r>
+        <w:t>Meego</w:t>
+      </w:r>
+      <w:proofErr w:type="spellEnd"/>
+      <w:r>
+        <w:t xml:space="preserve"> </w:t>
+      </w:r>
+      <w:r>
+        <w:t>als</w:t>
+      </w:r>
+      <w:r>
+        <w:t xml:space="preserve"> auch für Desktop-Betriebssysteme wie MS Windows, Mac OS X und Linux entwickeln. Für verschiedene Programmiersprachen existieren Anbindungen: für </w:t>
+      </w:r>
+      <w:hyperlink r:id="rId9" w:tooltip="Python (Programmiersprache)" w:history="1">
+        <w:r>
+          <w:t>Python</w:t>
+        </w:r>
+      </w:hyperlink>
+      <w:r>
+        <w:t xml:space="preserve"> (</w:t>
+      </w:r>
+      <w:proofErr w:type="spellStart"/>
+      <w:r>
+        <w:t>PyQt</w:t>
+      </w:r>
+      <w:proofErr w:type="spellEnd"/>
+      <w:r>
+        <w:t xml:space="preserve">, </w:t>
+      </w:r>
+      <w:proofErr w:type="spellStart"/>
+      <w:r>
+        <w:t>PySide</w:t>
+      </w:r>
+      <w:proofErr w:type="spellEnd"/>
+      <w:r>
+        <w:t xml:space="preserve">), </w:t>
+      </w:r>
+      <w:hyperlink r:id="rId10" w:tooltip="Ruby (Programmiersprache)" w:history="1">
+        <w:r>
+          <w:t>Ruby</w:t>
+        </w:r>
+      </w:hyperlink>
+      <w:r>
+        <w:t xml:space="preserve"> (</w:t>
+      </w:r>
+      <w:proofErr w:type="spellStart"/>
+      <w:r>
+        <w:t>QtRuby</w:t>
+      </w:r>
+      <w:proofErr w:type="spellEnd"/>
+      <w:r>
+        <w:t xml:space="preserve">), </w:t>
+      </w:r>
+      <w:hyperlink r:id="rId11" w:tooltip="C-Sharp" w:history="1">
+        <w:r>
+          <w:t>C#</w:t>
+        </w:r>
+      </w:hyperlink>
+      <w:r>
+        <w:t xml:space="preserve"> (</w:t>
+      </w:r>
+      <w:proofErr w:type="spellStart"/>
+      <w:r>
+        <w:t>Qyoto</w:t>
+      </w:r>
+      <w:proofErr w:type="spellEnd"/>
+      <w:r>
+        <w:t xml:space="preserve">-Projekt), </w:t>
+      </w:r>
+      <w:hyperlink r:id="rId12" w:tooltip="Java (Programmiersprache)" w:history="1">
+        <w:r>
+          <w:t>Java</w:t>
+        </w:r>
+      </w:hyperlink>
+      <w:r>
+        <w:t xml:space="preserve"> (Qt Java)…</w:t>
+      </w:r>
+    </w:p>
+    <w:p>
+      <w:pPr>
+        <w:jc w:val="both"/>
+      </w:pPr>
+      <w:r>
+        <w:t>Neben der Entwicklung grafischer Benutzeroberflächen bietet Qt umfangreiche Funktionen zur Internationalisierung sowie Datenbankfunktionen und XML-Unterstützung an.</w:t>
+      </w:r>
+    </w:p>
+    <w:p>
+      <w:pPr>
+        <w:jc w:val="both"/>
+      </w:pPr>
+      <w:r>
+        <w:t>Qt steht unter einem dualen Lizenzsystem(Proprietär und GPL version3) und ab Version 4.5 zusätzlich noch LGPL (</w:t>
+      </w:r>
+      <w:proofErr w:type="spellStart"/>
+      <w:r>
+        <w:t>version</w:t>
+      </w:r>
+      <w:proofErr w:type="spellEnd"/>
+      <w:r>
+        <w:t xml:space="preserve"> 2.1)</w:t>
+      </w:r>
+      <w:r>
+        <w:t xml:space="preserve"> zur Verfügung</w:t>
+      </w:r>
+      <w:r>
+        <w:t xml:space="preserve">. </w:t>
+      </w:r>
+      <w:r>
+        <w:t xml:space="preserve">Die proprietäre Lizenz wird allerdings nur benötigt, falls mit der Bibliothek Produkte entwickelt werden, die unter keiner </w:t>
+      </w:r>
+      <w:hyperlink r:id="rId13" w:tooltip="Freie Software" w:history="1">
+        <w:r>
+          <w:t>freien Lizenz</w:t>
+        </w:r>
+      </w:hyperlink>
+      <w:r>
+        <w:t xml:space="preserve"> stehen. </w:t>
+      </w:r>
+      <w:r>
+        <w:t>Die aktu</w:t>
+      </w:r>
+      <w:r>
+        <w:t>elle Version vom Qt ist 4.7.4( s</w:t>
+      </w:r>
+      <w:r>
+        <w:t>eit dem 1. September 2011</w:t>
+      </w:r>
+      <w:r>
+        <w:t>).</w:t>
+      </w:r>
+    </w:p>
+    <w:p>
+      <w:pPr>
+        <w:jc w:val="both"/>
+      </w:pPr>
+      <w:r>
+        <w:t>Qt verwendet einen Präprozessor, genannt MOC (</w:t>
+      </w:r>
+      <w:proofErr w:type="spellStart"/>
+      <w:r>
+        <w:t>meta</w:t>
+      </w:r>
+      <w:proofErr w:type="spellEnd"/>
+      <w:r>
+        <w:t xml:space="preserve"> </w:t>
+      </w:r>
+      <w:proofErr w:type="spellStart"/>
+      <w:r>
+        <w:t>object</w:t>
+      </w:r>
+      <w:proofErr w:type="spellEnd"/>
+      <w:r>
+        <w:t xml:space="preserve"> </w:t>
+      </w:r>
+      <w:proofErr w:type="spellStart"/>
+      <w:r>
+        <w:t>compiler</w:t>
+      </w:r>
+      <w:proofErr w:type="spellEnd"/>
+      <w:r>
+        <w:t>), um C++ um Fähigkeiten zu bereichern, die im Sprachstandard nicht enthalten sind, beispielsweise „</w:t>
+      </w:r>
+      <w:r>
+        <w:t>Signale und Slots</w:t>
+      </w:r>
+      <w:r>
+        <w:t>“. Der so erzeugte Code folgt dem C++-Standard, so dass er mit handelsüblichen Compilern übersetzt werden kann.</w:t>
+      </w:r>
+    </w:p>
+    <w:p>
+      <w:pPr>
+        <w:jc w:val="both"/>
+      </w:pPr>
+    </w:p>
+    <w:p>
+      <w:pPr>
+        <w:pStyle w:val="Listenabsatz"/>
+        <w:numPr>
+          <w:ilvl w:val="0"/>
+          <w:numId w:val="1"/>
+        </w:numPr>
+        <w:jc w:val="both"/>
+      </w:pPr>
+      <w:r>
+        <w:t>Implementierung vom Damenspiel</w:t>
       </w:r>
     </w:p>
     <w:p>
@@ -141,6 +439,189 @@
     </w:sectPr>
   </w:body>
 </w:document>
+</file>
+
+<file path=word/numbering.xml><?xml version="1.0" encoding="utf-8"?>
+<w:numbering xmlns:ve="http://schemas.openxmlformats.org/markup-compatibility/2006" xmlns:o="urn:schemas-microsoft-com:office:office" xmlns:r="http://schemas.openxmlformats.org/officeDocument/2006/relationships" xmlns:m="http://schemas.openxmlformats.org/officeDocument/2006/math" xmlns:v="urn:schemas-microsoft-com:vml" xmlns:wp="http://schemas.openxmlformats.org/drawingml/2006/wordprocessingDrawing" xmlns:w10="urn:schemas-microsoft-com:office:word" xmlns:w="http://schemas.openxmlformats.org/wordprocessingml/2006/main" xmlns:wne="http://schemas.microsoft.com/office/word/2006/wordml">
+  <w:abstractNum w:abstractNumId="0">
+    <w:nsid w:val="43B00C9C"/>
+    <w:multiLevelType w:val="hybridMultilevel"/>
+    <w:tmpl w:val="EAD6D13E"/>
+    <w:lvl w:ilvl="0" w:tplc="04070013">
+      <w:start w:val="1"/>
+      <w:numFmt w:val="upperRoman"/>
+      <w:lvlText w:val="%1."/>
+      <w:lvlJc w:val="right"/>
+      <w:pPr>
+        <w:ind w:left="720" w:hanging="360"/>
+      </w:pPr>
+    </w:lvl>
+    <w:lvl w:ilvl="1" w:tplc="04070019" w:tentative="1">
+      <w:start w:val="1"/>
+      <w:numFmt w:val="lowerLetter"/>
+      <w:lvlText w:val="%2."/>
+      <w:lvlJc w:val="left"/>
+      <w:pPr>
+        <w:ind w:left="1440" w:hanging="360"/>
+      </w:pPr>
+    </w:lvl>
+    <w:lvl w:ilvl="2" w:tplc="0407001B" w:tentative="1">
+      <w:start w:val="1"/>
+      <w:numFmt w:val="lowerRoman"/>
+      <w:lvlText w:val="%3."/>
+      <w:lvlJc w:val="right"/>
+      <w:pPr>
+        <w:ind w:left="2160" w:hanging="180"/>
+      </w:pPr>
+    </w:lvl>
+    <w:lvl w:ilvl="3" w:tplc="0407000F" w:tentative="1">
+      <w:start w:val="1"/>
+      <w:numFmt w:val="decimal"/>
+      <w:lvlText w:val="%4."/>
+      <w:lvlJc w:val="left"/>
+      <w:pPr>
+        <w:ind w:left="2880" w:hanging="360"/>
+      </w:pPr>
+    </w:lvl>
+    <w:lvl w:ilvl="4" w:tplc="04070019" w:tentative="1">
+      <w:start w:val="1"/>
+      <w:numFmt w:val="lowerLetter"/>
+      <w:lvlText w:val="%5."/>
+      <w:lvlJc w:val="left"/>
+      <w:pPr>
+        <w:ind w:left="3600" w:hanging="360"/>
+      </w:pPr>
+    </w:lvl>
+    <w:lvl w:ilvl="5" w:tplc="0407001B" w:tentative="1">
+      <w:start w:val="1"/>
+      <w:numFmt w:val="lowerRoman"/>
+      <w:lvlText w:val="%6."/>
+      <w:lvlJc w:val="right"/>
+      <w:pPr>
+        <w:ind w:left="4320" w:hanging="180"/>
+      </w:pPr>
+    </w:lvl>
+    <w:lvl w:ilvl="6" w:tplc="0407000F" w:tentative="1">
+      <w:start w:val="1"/>
+      <w:numFmt w:val="decimal"/>
+      <w:lvlText w:val="%7."/>
+      <w:lvlJc w:val="left"/>
+      <w:pPr>
+        <w:ind w:left="5040" w:hanging="360"/>
+      </w:pPr>
+    </w:lvl>
+    <w:lvl w:ilvl="7" w:tplc="04070019" w:tentative="1">
+      <w:start w:val="1"/>
+      <w:numFmt w:val="lowerLetter"/>
+      <w:lvlText w:val="%8."/>
+      <w:lvlJc w:val="left"/>
+      <w:pPr>
+        <w:ind w:left="5760" w:hanging="360"/>
+      </w:pPr>
+    </w:lvl>
+    <w:lvl w:ilvl="8" w:tplc="0407001B" w:tentative="1">
+      <w:start w:val="1"/>
+      <w:numFmt w:val="lowerRoman"/>
+      <w:lvlText w:val="%9."/>
+      <w:lvlJc w:val="right"/>
+      <w:pPr>
+        <w:ind w:left="6480" w:hanging="180"/>
+      </w:pPr>
+    </w:lvl>
+  </w:abstractNum>
+  <w:abstractNum w:abstractNumId="1">
+    <w:nsid w:val="5BC8443E"/>
+    <w:multiLevelType w:val="hybridMultilevel"/>
+    <w:tmpl w:val="719CE9CE"/>
+    <w:lvl w:ilvl="0" w:tplc="0407000F">
+      <w:start w:val="1"/>
+      <w:numFmt w:val="decimal"/>
+      <w:lvlText w:val="%1."/>
+      <w:lvlJc w:val="left"/>
+      <w:pPr>
+        <w:ind w:left="1428" w:hanging="360"/>
+      </w:pPr>
+    </w:lvl>
+    <w:lvl w:ilvl="1" w:tplc="04070019" w:tentative="1">
+      <w:start w:val="1"/>
+      <w:numFmt w:val="lowerLetter"/>
+      <w:lvlText w:val="%2."/>
+      <w:lvlJc w:val="left"/>
+      <w:pPr>
+        <w:ind w:left="2148" w:hanging="360"/>
+      </w:pPr>
+    </w:lvl>
+    <w:lvl w:ilvl="2" w:tplc="0407001B" w:tentative="1">
+      <w:start w:val="1"/>
+      <w:numFmt w:val="lowerRoman"/>
+      <w:lvlText w:val="%3."/>
+      <w:lvlJc w:val="right"/>
+      <w:pPr>
+        <w:ind w:left="2868" w:hanging="180"/>
+      </w:pPr>
+    </w:lvl>
+    <w:lvl w:ilvl="3" w:tplc="0407000F" w:tentative="1">
+      <w:start w:val="1"/>
+      <w:numFmt w:val="decimal"/>
+      <w:lvlText w:val="%4."/>
+      <w:lvlJc w:val="left"/>
+      <w:pPr>
+        <w:ind w:left="3588" w:hanging="360"/>
+      </w:pPr>
+    </w:lvl>
+    <w:lvl w:ilvl="4" w:tplc="04070019" w:tentative="1">
+      <w:start w:val="1"/>
+      <w:numFmt w:val="lowerLetter"/>
+      <w:lvlText w:val="%5."/>
+      <w:lvlJc w:val="left"/>
+      <w:pPr>
+        <w:ind w:left="4308" w:hanging="360"/>
+      </w:pPr>
+    </w:lvl>
+    <w:lvl w:ilvl="5" w:tplc="0407001B" w:tentative="1">
+      <w:start w:val="1"/>
+      <w:numFmt w:val="lowerRoman"/>
+      <w:lvlText w:val="%6."/>
+      <w:lvlJc w:val="right"/>
+      <w:pPr>
+        <w:ind w:left="5028" w:hanging="180"/>
+      </w:pPr>
+    </w:lvl>
+    <w:lvl w:ilvl="6" w:tplc="0407000F" w:tentative="1">
+      <w:start w:val="1"/>
+      <w:numFmt w:val="decimal"/>
+      <w:lvlText w:val="%7."/>
+      <w:lvlJc w:val="left"/>
+      <w:pPr>
+        <w:ind w:left="5748" w:hanging="360"/>
+      </w:pPr>
+    </w:lvl>
+    <w:lvl w:ilvl="7" w:tplc="04070019" w:tentative="1">
+      <w:start w:val="1"/>
+      <w:numFmt w:val="lowerLetter"/>
+      <w:lvlText w:val="%8."/>
+      <w:lvlJc w:val="left"/>
+      <w:pPr>
+        <w:ind w:left="6468" w:hanging="360"/>
+      </w:pPr>
+    </w:lvl>
+    <w:lvl w:ilvl="8" w:tplc="0407001B" w:tentative="1">
+      <w:start w:val="1"/>
+      <w:numFmt w:val="lowerRoman"/>
+      <w:lvlText w:val="%9."/>
+      <w:lvlJc w:val="right"/>
+      <w:pPr>
+        <w:ind w:left="7188" w:hanging="180"/>
+      </w:pPr>
+    </w:lvl>
+  </w:abstractNum>
+  <w:num w:numId="1">
+    <w:abstractNumId w:val="0"/>
+  </w:num>
+  <w:num w:numId="2">
+    <w:abstractNumId w:val="1"/>
+  </w:num>
+</w:numbering>
 </file>
 
 <file path=word/styles.xml><?xml version="1.0" encoding="utf-8"?>
@@ -331,6 +812,29 @@
     <w:uiPriority w:val="99"/>
     <w:semiHidden/>
     <w:unhideWhenUsed/>
+  </w:style>
+  <w:style w:type="paragraph" w:styleId="Listenabsatz">
+    <w:name w:val="List Paragraph"/>
+    <w:basedOn w:val="Standard"/>
+    <w:uiPriority w:val="34"/>
+    <w:qFormat/>
+    <w:rsid w:val="000D74D5"/>
+    <w:pPr>
+      <w:ind w:left="720"/>
+      <w:contextualSpacing/>
+    </w:pPr>
+  </w:style>
+  <w:style w:type="character" w:styleId="Hyperlink">
+    <w:name w:val="Hyperlink"/>
+    <w:basedOn w:val="Absatz-Standardschriftart"/>
+    <w:uiPriority w:val="99"/>
+    <w:semiHidden/>
+    <w:unhideWhenUsed/>
+    <w:rsid w:val="00842321"/>
+    <w:rPr>
+      <w:color w:val="0000FF"/>
+      <w:u w:val="single"/>
+    </w:rPr>
   </w:style>
 </w:styles>
 </file>
@@ -616,4 +1120,16 @@
   <a:objectDefaults/>
   <a:extraClrSchemeLst/>
 </a:theme>
+</file>
+
+<file path=customXml/item1.xml><?xml version="1.0" encoding="utf-8"?>
+<b:Sources xmlns:b="http://schemas.openxmlformats.org/officeDocument/2006/bibliography" xmlns="http://schemas.openxmlformats.org/officeDocument/2006/bibliography" SelectedStyle="\APA.XSL" StyleName="APA"/>
+</file>
+
+<file path=customXml/itemProps1.xml><?xml version="1.0" encoding="utf-8"?>
+<ds:datastoreItem xmlns:ds="http://schemas.openxmlformats.org/officeDocument/2006/customXml" ds:itemID="{4081141A-207B-4E6B-8A68-437FE8DB3E78}">
+  <ds:schemaRefs>
+    <ds:schemaRef ds:uri="http://schemas.openxmlformats.org/officeDocument/2006/bibliography"/>
+  </ds:schemaRefs>
+</ds:datastoreItem>
 </file>
</xml_diff>